<commit_message>
Slide and Catch pt.2 updates
</commit_message>
<xml_diff>
--- a/Slide and Catch pt.2/aavery_gameDD_pt_2.docx
+++ b/Slide and Catch pt.2/aavery_gameDD_pt_2.docx
@@ -616,7 +616,33 @@
           <w:sz w:val="22"/>
           <w:szCs w:val="22"/>
         </w:rPr>
-        <w:t>– coming in part 2</w:t>
+        <w:t xml:space="preserve">– </w:t>
+      </w:r>
+      <w:r>
+        <w:rPr>
+          <w:rFonts w:ascii="Andale Mono" w:hAnsi="Andale Mono"/>
+          <w:sz w:val="22"/>
+          <w:szCs w:val="22"/>
+        </w:rPr>
+        <w:t xml:space="preserve">a </w:t>
+      </w:r>
+      <w:proofErr w:type="spellStart"/>
+      <w:r>
+        <w:rPr>
+          <w:rFonts w:ascii="Andale Mono" w:hAnsi="Andale Mono"/>
+          <w:sz w:val="22"/>
+          <w:szCs w:val="22"/>
+        </w:rPr>
+        <w:t>simpleGE</w:t>
+      </w:r>
+      <w:proofErr w:type="spellEnd"/>
+      <w:r>
+        <w:rPr>
+          <w:rFonts w:ascii="Andale Mono" w:hAnsi="Andale Mono"/>
+          <w:sz w:val="22"/>
+          <w:szCs w:val="22"/>
+        </w:rPr>
+        <w:t xml:space="preserve"> Label displaying the number of lives</w:t>
       </w:r>
     </w:p>
     <w:p>
@@ -662,7 +688,41 @@
           <w:sz w:val="22"/>
           <w:szCs w:val="22"/>
         </w:rPr>
-        <w:t>– coming in part 2</w:t>
+        <w:t xml:space="preserve">– </w:t>
+      </w:r>
+      <w:r>
+        <w:rPr>
+          <w:rFonts w:ascii="Andale Mono" w:hAnsi="Andale Mono"/>
+          <w:sz w:val="22"/>
+          <w:szCs w:val="22"/>
+        </w:rPr>
+        <w:t xml:space="preserve">a </w:t>
+      </w:r>
+      <w:proofErr w:type="spellStart"/>
+      <w:r>
+        <w:rPr>
+          <w:rFonts w:ascii="Andale Mono" w:hAnsi="Andale Mono"/>
+          <w:sz w:val="22"/>
+          <w:szCs w:val="22"/>
+        </w:rPr>
+        <w:t>simpleGE</w:t>
+      </w:r>
+      <w:proofErr w:type="spellEnd"/>
+      <w:r>
+        <w:rPr>
+          <w:rFonts w:ascii="Andale Mono" w:hAnsi="Andale Mono"/>
+          <w:sz w:val="22"/>
+          <w:szCs w:val="22"/>
+        </w:rPr>
+        <w:t xml:space="preserve"> Label displaying </w:t>
+      </w:r>
+      <w:r>
+        <w:rPr>
+          <w:rFonts w:ascii="Andale Mono" w:hAnsi="Andale Mono"/>
+          <w:sz w:val="22"/>
+          <w:szCs w:val="22"/>
+        </w:rPr>
+        <w:t>time</w:t>
       </w:r>
     </w:p>
     <w:p>
@@ -708,7 +768,33 @@
           <w:sz w:val="22"/>
           <w:szCs w:val="22"/>
         </w:rPr>
-        <w:t>– coming in part 2</w:t>
+        <w:t xml:space="preserve">– </w:t>
+      </w:r>
+      <w:r>
+        <w:rPr>
+          <w:rFonts w:ascii="Andale Mono" w:hAnsi="Andale Mono"/>
+          <w:sz w:val="22"/>
+          <w:szCs w:val="22"/>
+        </w:rPr>
+        <w:t xml:space="preserve">a </w:t>
+      </w:r>
+      <w:proofErr w:type="spellStart"/>
+      <w:r>
+        <w:rPr>
+          <w:rFonts w:ascii="Andale Mono" w:hAnsi="Andale Mono"/>
+          <w:sz w:val="22"/>
+          <w:szCs w:val="22"/>
+        </w:rPr>
+        <w:t>simpleGE</w:t>
+      </w:r>
+      <w:proofErr w:type="spellEnd"/>
+      <w:r>
+        <w:rPr>
+          <w:rFonts w:ascii="Andale Mono" w:hAnsi="Andale Mono"/>
+          <w:sz w:val="22"/>
+          <w:szCs w:val="22"/>
+        </w:rPr>
+        <w:t xml:space="preserve"> Label displaying score as time in secs </w:t>
       </w:r>
     </w:p>
     <w:p>
@@ -783,14 +869,6 @@
         </w:rPr>
         <w:t xml:space="preserve"> </w:t>
       </w:r>
-      <w:r>
-        <w:rPr>
-          <w:rFonts w:ascii="Andale Mono" w:hAnsi="Andale Mono"/>
-          <w:sz w:val="22"/>
-          <w:szCs w:val="22"/>
-        </w:rPr>
-        <w:t>coming in part 2</w:t>
-      </w:r>
     </w:p>
     <w:p>
       <w:pPr>
@@ -821,7 +899,7 @@
           <w:sz w:val="22"/>
           <w:szCs w:val="22"/>
         </w:rPr>
-        <w:t xml:space="preserve"> – coming in part 2</w:t>
+        <w:t xml:space="preserve"> – </w:t>
       </w:r>
     </w:p>
     <w:p>
@@ -853,7 +931,7 @@
           <w:sz w:val="22"/>
           <w:szCs w:val="22"/>
         </w:rPr>
-        <w:t xml:space="preserve"> – coming in part 2</w:t>
+        <w:t xml:space="preserve"> – </w:t>
       </w:r>
     </w:p>
     <w:p>
@@ -897,7 +975,7 @@
           <w:sz w:val="22"/>
           <w:szCs w:val="22"/>
         </w:rPr>
-        <w:t>– coming in part 2</w:t>
+        <w:t xml:space="preserve">– </w:t>
       </w:r>
     </w:p>
     <w:p>

</xml_diff>